<commit_message>
Xoa file bjbjj va cap nhat
</commit_message>
<xml_diff>
--- a/LEARN GIT.docx
+++ b/LEARN GIT.docx
@@ -67,7 +67,41 @@
         <w:rPr>
           <w:lang w:val="en-US"/>
         </w:rPr>
-        <w:t xml:space="preserve">. Git giúp chúng ta quản lý mã nguồn, theo dõi thay đổi , làm việc nhóm và quay lại phiên bản cũ bất cứ lúc nào ( là công cụ giúp đẩy các project, talk lên Github) </w:t>
+        <w:t>. Git giúp chúng ta quản lý mã nguồn, theo dõi thay đổi , làm việc nhóm và quay lại phiên bản cũ bất cứ lúc nào ( là công cụ giúp đẩy các project, talk lên Github)</w:t>
+      </w:r>
+    </w:p>
+    <w:p>
+      <w:pPr>
+        <w:spacing w:line="240" w:lineRule="auto"/>
+        <w:rPr>
+          <w:lang w:val="en-US"/>
+        </w:rPr>
+      </w:pPr>
+      <w:r>
+        <w:rPr>
+          <w:lang w:val="en-US"/>
+        </w:rPr>
+        <w:t>Github là gì?</w:t>
+      </w:r>
+    </w:p>
+    <w:p>
+      <w:pPr>
+        <w:pStyle w:val="NormalWeb"/>
+        <w:numPr>
+          <w:ilvl w:val="0"/>
+          <w:numId w:val="15"/>
+        </w:numPr>
+        <w:rPr>
+          <w:sz w:val="26"/>
+          <w:szCs w:val="26"/>
+        </w:rPr>
+      </w:pPr>
+      <w:r>
+        <w:rPr>
+          <w:sz w:val="26"/>
+          <w:szCs w:val="26"/>
+        </w:rPr>
+        <w:t>dịch vụ trực tuyến để lưu trữ repo Git, cho phép chia sẻ, hợp tác và backup code.</w:t>
       </w:r>
     </w:p>
     <w:p>
@@ -255,18 +289,1246 @@
     </w:p>
     <w:p>
       <w:pPr>
-        <w:pStyle w:val="ListParagraph"/>
-        <w:rPr>
-          <w:lang w:val="en-US"/>
-        </w:rPr>
-      </w:pPr>
-    </w:p>
-    <w:p>
-      <w:pPr>
-        <w:rPr>
-          <w:lang w:val="en-US"/>
-        </w:rPr>
-      </w:pPr>
+        <w:rPr>
+          <w:lang w:val="en-US"/>
+        </w:rPr>
+      </w:pPr>
+      <w:r>
+        <w:rPr>
+          <w:lang w:val="en-US"/>
+        </w:rPr>
+        <w:t>Git-bàn l</w:t>
+      </w:r>
+      <w:r>
+        <w:rPr>
+          <w:lang w:val="en-US"/>
+        </w:rPr>
+        <w:t>à</w:t>
+      </w:r>
+      <w:r>
+        <w:rPr>
+          <w:lang w:val="en-US"/>
+        </w:rPr>
+        <w:t xml:space="preserve">m việc:công cụ giúp đẩy dự án </w:t>
+      </w:r>
+    </w:p>
+    <w:p>
+      <w:pPr>
+        <w:pStyle w:val="ListParagraph"/>
+        <w:rPr>
+          <w:lang w:val="en-US"/>
+        </w:rPr>
+      </w:pPr>
+      <w:r>
+        <w:rPr>
+          <w:lang w:val="en-US"/>
+        </w:rPr>
+        <w:drawing>
+          <wp:inline distT="0" distB="0" distL="0" distR="0" wp14:anchorId="7E10C318" wp14:editId="74734741">
+            <wp:extent cx="6120130" cy="2904490"/>
+            <wp:effectExtent l="0" t="0" r="0" b="0"/>
+            <wp:docPr id="1505797209" name="Picture 1"/>
+            <wp:cNvGraphicFramePr>
+              <a:graphicFrameLocks xmlns:a="http://schemas.openxmlformats.org/drawingml/2006/main" noChangeAspect="1"/>
+            </wp:cNvGraphicFramePr>
+            <a:graphic xmlns:a="http://schemas.openxmlformats.org/drawingml/2006/main">
+              <a:graphicData uri="http://schemas.openxmlformats.org/drawingml/2006/picture">
+                <pic:pic xmlns:pic="http://schemas.openxmlformats.org/drawingml/2006/picture">
+                  <pic:nvPicPr>
+                    <pic:cNvPr id="1505797209" name=""/>
+                    <pic:cNvPicPr/>
+                  </pic:nvPicPr>
+                  <pic:blipFill>
+                    <a:blip r:embed="rId5"/>
+                    <a:stretch>
+                      <a:fillRect/>
+                    </a:stretch>
+                  </pic:blipFill>
+                  <pic:spPr>
+                    <a:xfrm>
+                      <a:off x="0" y="0"/>
+                      <a:ext cx="6120130" cy="2904490"/>
+                    </a:xfrm>
+                    <a:prstGeom prst="rect">
+                      <a:avLst/>
+                    </a:prstGeom>
+                  </pic:spPr>
+                </pic:pic>
+              </a:graphicData>
+            </a:graphic>
+          </wp:inline>
+        </w:drawing>
+      </w:r>
+    </w:p>
+    <w:p>
+      <w:pPr>
+        <w:pStyle w:val="ListParagraph"/>
+        <w:rPr>
+          <w:lang w:val="en-US"/>
+        </w:rPr>
+      </w:pPr>
+    </w:p>
+    <w:p>
+      <w:pPr>
+        <w:rPr>
+          <w:lang w:val="en-US"/>
+        </w:rPr>
+      </w:pPr>
+      <w:r>
+        <w:rPr>
+          <w:lang w:val="en-US"/>
+        </w:rPr>
+        <w:lastRenderedPageBreak/>
+        <w:t>Cấu trúc lệnh đẩy th</w:t>
+      </w:r>
+      <w:r>
+        <w:rPr>
+          <w:lang w:val="en-US"/>
+        </w:rPr>
+        <w:t>ông tin lên github:</w:t>
+      </w:r>
+    </w:p>
+    <w:p>
+      <w:pPr>
+        <w:pStyle w:val="ListParagraph"/>
+        <w:rPr>
+          <w:lang w:val="en-US"/>
+        </w:rPr>
+      </w:pPr>
+      <w:r>
+        <w:rPr>
+          <w:lang w:val="en-US"/>
+        </w:rPr>
+        <w:drawing>
+          <wp:inline distT="0" distB="0" distL="0" distR="0" wp14:anchorId="63E5202A" wp14:editId="6E9F2B84">
+            <wp:extent cx="6120130" cy="2797175"/>
+            <wp:effectExtent l="0" t="0" r="0" b="0"/>
+            <wp:docPr id="962759962" name="Picture 1"/>
+            <wp:cNvGraphicFramePr>
+              <a:graphicFrameLocks xmlns:a="http://schemas.openxmlformats.org/drawingml/2006/main" noChangeAspect="1"/>
+            </wp:cNvGraphicFramePr>
+            <a:graphic xmlns:a="http://schemas.openxmlformats.org/drawingml/2006/main">
+              <a:graphicData uri="http://schemas.openxmlformats.org/drawingml/2006/picture">
+                <pic:pic xmlns:pic="http://schemas.openxmlformats.org/drawingml/2006/picture">
+                  <pic:nvPicPr>
+                    <pic:cNvPr id="962759962" name=""/>
+                    <pic:cNvPicPr/>
+                  </pic:nvPicPr>
+                  <pic:blipFill>
+                    <a:blip r:embed="rId6"/>
+                    <a:stretch>
+                      <a:fillRect/>
+                    </a:stretch>
+                  </pic:blipFill>
+                  <pic:spPr>
+                    <a:xfrm>
+                      <a:off x="0" y="0"/>
+                      <a:ext cx="6120130" cy="2797175"/>
+                    </a:xfrm>
+                    <a:prstGeom prst="rect">
+                      <a:avLst/>
+                    </a:prstGeom>
+                  </pic:spPr>
+                </pic:pic>
+              </a:graphicData>
+            </a:graphic>
+          </wp:inline>
+        </w:drawing>
+      </w:r>
+    </w:p>
+    <w:p>
+      <w:pPr>
+        <w:pStyle w:val="ListParagraph"/>
+        <w:rPr>
+          <w:lang w:val="en-US"/>
+        </w:rPr>
+      </w:pPr>
+    </w:p>
+    <w:p>
+      <w:pPr>
+        <w:pStyle w:val="ListParagraph"/>
+        <w:numPr>
+          <w:ilvl w:val="0"/>
+          <w:numId w:val="15"/>
+        </w:numPr>
+        <w:rPr>
+          <w:lang w:val="en-US"/>
+        </w:rPr>
+      </w:pPr>
+      <w:r>
+        <w:rPr>
+          <w:lang w:val="en-US"/>
+        </w:rPr>
+        <w:t xml:space="preserve">Git init : Khởi tạo git </w:t>
+      </w:r>
+    </w:p>
+    <w:p>
+      <w:pPr>
+        <w:pStyle w:val="ListParagraph"/>
+        <w:numPr>
+          <w:ilvl w:val="0"/>
+          <w:numId w:val="15"/>
+        </w:numPr>
+        <w:rPr>
+          <w:lang w:val="en-US"/>
+        </w:rPr>
+      </w:pPr>
+      <w:r>
+        <w:rPr>
+          <w:lang w:val="en-US"/>
+        </w:rPr>
+        <w:t>Git add .: truy tìm hết t</w:t>
+      </w:r>
+      <w:r>
+        <w:rPr>
+          <w:lang w:val="en-US"/>
+        </w:rPr>
+        <w:t xml:space="preserve">ất cả các file để chuẩn bị lưu. </w:t>
+      </w:r>
+      <w:r>
+        <w:rPr>
+          <w:lang w:val="en-US"/>
+        </w:rPr>
+        <w:t>Tác dụng đưa file vào khu v</w:t>
+      </w:r>
+      <w:r>
+        <w:rPr>
+          <w:lang w:val="en-US"/>
+        </w:rPr>
+        <w:t xml:space="preserve">ực chờ </w:t>
+      </w:r>
+    </w:p>
+    <w:p>
+      <w:pPr>
+        <w:pStyle w:val="ListParagraph"/>
+        <w:numPr>
+          <w:ilvl w:val="0"/>
+          <w:numId w:val="15"/>
+        </w:numPr>
+        <w:rPr>
+          <w:lang w:val="en-US"/>
+        </w:rPr>
+      </w:pPr>
+      <w:r>
+        <w:rPr>
+          <w:lang w:val="en-US"/>
+        </w:rPr>
+        <w:t xml:space="preserve">Git commit -m “First commit”: lưu file lại, đóng gói file để đẩy lên </w:t>
+      </w:r>
+    </w:p>
+    <w:p>
+      <w:pPr>
+        <w:pStyle w:val="ListParagraph"/>
+        <w:numPr>
+          <w:ilvl w:val="0"/>
+          <w:numId w:val="15"/>
+        </w:numPr>
+        <w:rPr>
+          <w:lang w:val="en-US"/>
+        </w:rPr>
+      </w:pPr>
+      <w:r>
+        <w:rPr>
+          <w:lang w:val="en-US"/>
+        </w:rPr>
+        <w:t>Git branch</w:t>
+      </w:r>
+      <w:r>
+        <w:rPr>
+          <w:lang w:val="en-US"/>
+        </w:rPr>
+        <w:t xml:space="preserve"> -M main: đổi tên nhánh chính </w:t>
+      </w:r>
+    </w:p>
+    <w:p>
+      <w:pPr>
+        <w:pStyle w:val="ListParagraph"/>
+        <w:numPr>
+          <w:ilvl w:val="0"/>
+          <w:numId w:val="15"/>
+        </w:numPr>
+        <w:rPr>
+          <w:lang w:val="en-US"/>
+        </w:rPr>
+      </w:pPr>
+      <w:r>
+        <w:rPr>
+          <w:lang w:val="en-US"/>
+        </w:rPr>
+        <w:t>Git  remote add origin main: thêm địa chỉ trên kho trang</w:t>
+      </w:r>
+    </w:p>
+    <w:p>
+      <w:pPr>
+        <w:pStyle w:val="ListParagraph"/>
+        <w:numPr>
+          <w:ilvl w:val="0"/>
+          <w:numId w:val="15"/>
+        </w:numPr>
+        <w:rPr>
+          <w:lang w:val="fr-FR"/>
+        </w:rPr>
+      </w:pPr>
+      <w:r>
+        <w:rPr>
+          <w:lang w:val="fr-FR"/>
+        </w:rPr>
+        <w:t>git push -u origin main</w:t>
+      </w:r>
+      <w:r>
+        <w:rPr>
+          <w:lang w:val="fr-FR"/>
+        </w:rPr>
+        <w:t xml:space="preserve">: </w:t>
+      </w:r>
+      <w:r>
+        <w:rPr>
+          <w:lang w:val="fr-FR"/>
+        </w:rPr>
+        <w:t>đẩy code l</w:t>
+      </w:r>
+      <w:r>
+        <w:rPr>
+          <w:lang w:val="fr-FR"/>
+        </w:rPr>
+        <w:t>ên</w:t>
+      </w:r>
+    </w:p>
+    <w:p>
+      <w:pPr>
+        <w:pStyle w:val="ListParagraph"/>
+        <w:numPr>
+          <w:ilvl w:val="0"/>
+          <w:numId w:val="15"/>
+        </w:numPr>
+        <w:rPr>
+          <w:lang w:val="en-US"/>
+        </w:rPr>
+      </w:pPr>
+      <w:r>
+        <w:rPr>
+          <w:lang w:val="en-US"/>
+        </w:rPr>
+        <w:t xml:space="preserve">git remote set-url origin </w:t>
+      </w:r>
+      <w:r>
+        <w:rPr>
+          <w:lang w:val="en-US"/>
+        </w:rPr>
+        <w:t xml:space="preserve">: set-url </w:t>
+      </w:r>
+      <w:r>
+        <w:t>sẽ ép Git thay thế đường link sai cũ bằng đường link đúng mới này.</w:t>
+      </w:r>
+    </w:p>
+    <w:p>
+      <w:pPr>
+        <w:ind w:left="360"/>
+        <w:rPr>
+          <w:lang w:val="en-US"/>
+        </w:rPr>
+      </w:pPr>
+      <w:r>
+        <w:rPr>
+          <w:lang w:val="en-US"/>
+        </w:rPr>
+        <w:t xml:space="preserve">Repository (Repo): kho lưu trữ mới </w:t>
+      </w:r>
+    </w:p>
+    <w:p>
+      <w:pPr>
+        <w:pStyle w:val="ListParagraph"/>
+        <w:numPr>
+          <w:ilvl w:val="0"/>
+          <w:numId w:val="15"/>
+        </w:numPr>
+        <w:rPr>
+          <w:lang w:val="en-US"/>
+        </w:rPr>
+      </w:pPr>
+      <w:r>
+        <w:rPr>
+          <w:lang w:val="en-US"/>
+        </w:rPr>
+        <w:t>Là nơi chứa toàn bộ code + lịch sử commi</w:t>
+      </w:r>
+      <w:r>
+        <w:rPr>
+          <w:lang w:val="en-US"/>
+        </w:rPr>
+        <w:t>t</w:t>
+      </w:r>
+    </w:p>
+    <w:p>
+      <w:pPr>
+        <w:pStyle w:val="ListParagraph"/>
+        <w:numPr>
+          <w:ilvl w:val="0"/>
+          <w:numId w:val="15"/>
+        </w:numPr>
+        <w:rPr>
+          <w:lang w:val="en-US"/>
+        </w:rPr>
+      </w:pPr>
+      <w:r>
+        <w:rPr>
+          <w:lang w:val="en-US"/>
+        </w:rPr>
+        <w:t>Có thể tạo repo public( mọi người xem được) hoặc private(chỉ bạn và team xem được)</w:t>
+      </w:r>
+    </w:p>
+    <w:p>
+      <w:pPr>
+        <w:ind w:left="360"/>
+        <w:rPr>
+          <w:lang w:val="en-US"/>
+        </w:rPr>
+      </w:pPr>
+      <w:r>
+        <w:rPr>
+          <w:lang w:val="en-US"/>
+        </w:rPr>
+        <w:t>Clone repo:</w:t>
+      </w:r>
+    </w:p>
+    <w:p>
+      <w:pPr>
+        <w:pStyle w:val="ListParagraph"/>
+        <w:numPr>
+          <w:ilvl w:val="0"/>
+          <w:numId w:val="15"/>
+        </w:numPr>
+        <w:rPr>
+          <w:lang w:val="en-US"/>
+        </w:rPr>
+      </w:pPr>
+      <w:r>
+        <w:rPr>
+          <w:lang w:val="en-US"/>
+        </w:rPr>
+        <w:t>Lấy bản sao repo t</w:t>
+      </w:r>
+      <w:r>
+        <w:rPr>
+          <w:lang w:val="en-US"/>
+        </w:rPr>
+        <w:t>ừ Github về máy</w:t>
+      </w:r>
+    </w:p>
+    <w:p>
+      <w:pPr>
+        <w:rPr>
+          <w:lang w:val="en-US"/>
+        </w:rPr>
+      </w:pPr>
+      <w:r>
+        <w:rPr>
+          <w:lang w:val="en-US"/>
+        </w:rPr>
+        <w:t xml:space="preserve">      Readme.md </w:t>
+      </w:r>
+    </w:p>
+    <w:p>
+      <w:pPr>
+        <w:pStyle w:val="ListParagraph"/>
+        <w:numPr>
+          <w:ilvl w:val="0"/>
+          <w:numId w:val="15"/>
+        </w:numPr>
+        <w:rPr>
+          <w:lang w:val="en-US"/>
+        </w:rPr>
+      </w:pPr>
+      <w:r>
+        <w:rPr>
+          <w:lang w:val="en-US"/>
+        </w:rPr>
+        <w:t>File mô tả dự án, h</w:t>
+      </w:r>
+      <w:r>
+        <w:rPr>
+          <w:lang w:val="en-US"/>
+        </w:rPr>
+        <w:t xml:space="preserve">ướng dẫn cài đặt, cách chạy </w:t>
+      </w:r>
+    </w:p>
+    <w:p>
+      <w:pPr>
+        <w:pStyle w:val="ListParagraph"/>
+        <w:numPr>
+          <w:ilvl w:val="0"/>
+          <w:numId w:val="15"/>
+        </w:numPr>
+        <w:rPr>
+          <w:lang w:val="en-US"/>
+        </w:rPr>
+      </w:pPr>
+      <w:r>
+        <w:rPr>
+          <w:lang w:val="en-US"/>
+        </w:rPr>
+        <w:t>Thường hiển thị ngay trên trang github repo</w:t>
+      </w:r>
+    </w:p>
+    <w:p>
+      <w:pPr>
+        <w:ind w:left="360"/>
+        <w:rPr>
+          <w:lang w:val="en-US"/>
+        </w:rPr>
+      </w:pPr>
+      <w:r>
+        <w:rPr>
+          <w:lang w:val="en-US"/>
+        </w:rPr>
+        <w:t xml:space="preserve">Các thao tác cơ bản trên Github </w:t>
+      </w:r>
+    </w:p>
+    <w:p>
+      <w:pPr>
+        <w:pStyle w:val="ListParagraph"/>
+        <w:numPr>
+          <w:ilvl w:val="0"/>
+          <w:numId w:val="15"/>
+        </w:numPr>
+        <w:rPr>
+          <w:lang w:val="en-US"/>
+        </w:rPr>
+      </w:pPr>
+      <w:r>
+        <w:rPr>
+          <w:lang w:val="en-US"/>
+        </w:rPr>
+        <w:t>Tạo file mới/ chỉnh sửa trực ti</w:t>
+      </w:r>
+      <w:r>
+        <w:rPr>
+          <w:lang w:val="en-US"/>
+        </w:rPr>
+        <w:t xml:space="preserve">ếp trên web </w:t>
+      </w:r>
+    </w:p>
+    <w:p>
+      <w:pPr>
+        <w:pStyle w:val="ListParagraph"/>
+        <w:numPr>
+          <w:ilvl w:val="0"/>
+          <w:numId w:val="15"/>
+        </w:numPr>
+        <w:rPr>
+          <w:lang w:val="en-US"/>
+        </w:rPr>
+      </w:pPr>
+      <w:r>
+        <w:rPr>
+          <w:lang w:val="en-US"/>
+        </w:rPr>
+        <w:t xml:space="preserve">Fork repo: sao chép repo của người khác vào tài khoản mình </w:t>
+      </w:r>
+    </w:p>
+    <w:p>
+      <w:pPr>
+        <w:pStyle w:val="ListParagraph"/>
+        <w:numPr>
+          <w:ilvl w:val="0"/>
+          <w:numId w:val="15"/>
+        </w:numPr>
+        <w:rPr>
+          <w:lang w:val="en-US"/>
+        </w:rPr>
+      </w:pPr>
+      <w:r>
+        <w:rPr>
+          <w:lang w:val="en-US"/>
+        </w:rPr>
+        <w:t>Star repo: đánh dấu repo yêu th</w:t>
+      </w:r>
+      <w:r>
+        <w:rPr>
+          <w:lang w:val="en-US"/>
+        </w:rPr>
+        <w:t xml:space="preserve">ích </w:t>
+      </w:r>
+    </w:p>
+    <w:p>
+      <w:pPr>
+        <w:pStyle w:val="ListParagraph"/>
+        <w:numPr>
+          <w:ilvl w:val="0"/>
+          <w:numId w:val="15"/>
+        </w:numPr>
+        <w:rPr>
+          <w:lang w:val="en-US"/>
+        </w:rPr>
+      </w:pPr>
+      <w:r>
+        <w:rPr>
+          <w:lang w:val="en-US"/>
+        </w:rPr>
+        <w:t>Issues: tạo vấn đề/ bug để theo d</w:t>
+      </w:r>
+      <w:r>
+        <w:rPr>
+          <w:lang w:val="en-US"/>
+        </w:rPr>
+        <w:t xml:space="preserve">õi </w:t>
+      </w:r>
+    </w:p>
+    <w:p>
+      <w:pPr>
+        <w:pStyle w:val="ListParagraph"/>
+        <w:numPr>
+          <w:ilvl w:val="0"/>
+          <w:numId w:val="15"/>
+        </w:numPr>
+        <w:rPr>
+          <w:lang w:val="en-US"/>
+        </w:rPr>
+      </w:pPr>
+      <w:r>
+        <w:rPr>
+          <w:lang w:val="en-US"/>
+        </w:rPr>
+        <w:t>Pull request cơ bản : gửi code từ nh</w:t>
+      </w:r>
+      <w:r>
+        <w:rPr>
+          <w:lang w:val="en-US"/>
+        </w:rPr>
+        <w:t>ánh của bạn để hợp nhất vào repo gốc</w:t>
+      </w:r>
+    </w:p>
+    <w:p>
+      <w:pPr>
+        <w:pStyle w:val="ListParagraph"/>
+        <w:rPr>
+          <w:lang w:val="en-US"/>
+        </w:rPr>
+      </w:pPr>
+    </w:p>
+    <w:p>
+      <w:pPr>
+        <w:rPr>
+          <w:lang w:val="en-US"/>
+        </w:rPr>
+      </w:pPr>
+      <w:r>
+        <w:rPr>
+          <w:lang w:val="en-US"/>
+        </w:rPr>
+        <w:lastRenderedPageBreak/>
+        <w:t xml:space="preserve">Branch (nhánh) </w:t>
+      </w:r>
+    </w:p>
+    <w:p>
+      <w:pPr>
+        <w:pStyle w:val="ListParagraph"/>
+        <w:numPr>
+          <w:ilvl w:val="0"/>
+          <w:numId w:val="15"/>
+        </w:numPr>
+        <w:rPr>
+          <w:lang w:val="en-US"/>
+        </w:rPr>
+      </w:pPr>
+      <w:r>
+        <w:rPr>
+          <w:lang w:val="en-US"/>
+        </w:rPr>
+        <w:t xml:space="preserve">Branch là một nhánh độc lập của dự </w:t>
+      </w:r>
+      <w:r>
+        <w:rPr>
+          <w:lang w:val="en-US"/>
+        </w:rPr>
+        <w:t xml:space="preserve">án </w:t>
+      </w:r>
+    </w:p>
+    <w:p>
+      <w:pPr>
+        <w:pStyle w:val="ListParagraph"/>
+        <w:numPr>
+          <w:ilvl w:val="0"/>
+          <w:numId w:val="15"/>
+        </w:numPr>
+        <w:rPr>
+          <w:lang w:val="en-US"/>
+        </w:rPr>
+      </w:pPr>
+      <w:r>
+        <w:rPr>
+          <w:lang w:val="en-US"/>
+        </w:rPr>
+        <w:t>Giúp bạn làm việc tr</w:t>
+      </w:r>
+      <w:r>
+        <w:rPr>
+          <w:lang w:val="en-US"/>
+        </w:rPr>
+        <w:t>ên tính năng mới, sửaỗi hoặc thư nghiệm mà không ảnh hưởng nhánh chính (main hoặc master)</w:t>
+      </w:r>
+    </w:p>
+    <w:p>
+      <w:pPr>
+        <w:pStyle w:val="ListParagraph"/>
+        <w:numPr>
+          <w:ilvl w:val="0"/>
+          <w:numId w:val="16"/>
+        </w:numPr>
+        <w:rPr>
+          <w:lang w:val="en-US"/>
+        </w:rPr>
+      </w:pPr>
+      <w:r>
+        <w:rPr>
+          <w:lang w:val="en-US"/>
+        </w:rPr>
+        <w:t>Mục đích:</w:t>
+      </w:r>
+    </w:p>
+    <w:p>
+      <w:pPr>
+        <w:pStyle w:val="ListParagraph"/>
+        <w:rPr>
+          <w:lang w:val="en-US"/>
+        </w:rPr>
+      </w:pPr>
+      <w:r>
+        <w:rPr>
+          <w:lang w:val="en-US"/>
+        </w:rPr>
+        <w:t>+ tách riêng</w:t>
+      </w:r>
+      <w:r>
+        <w:rPr>
+          <w:lang w:val="en-US"/>
+        </w:rPr>
+        <w:t xml:space="preserve"> công việc </w:t>
+      </w:r>
+      <w:r>
+        <w:rPr>
+          <w:lang w:val="en-US"/>
+        </w:rPr>
+        <w:t xml:space="preserve"> để trá</w:t>
+      </w:r>
+      <w:r>
+        <w:rPr>
+          <w:lang w:val="en-US"/>
+        </w:rPr>
+        <w:t xml:space="preserve">nh xung đột code </w:t>
+      </w:r>
+    </w:p>
+    <w:p>
+      <w:pPr>
+        <w:pStyle w:val="ListParagraph"/>
+        <w:rPr>
+          <w:lang w:val="en-US"/>
+        </w:rPr>
+      </w:pPr>
+      <w:r>
+        <w:rPr>
+          <w:lang w:val="en-US"/>
+        </w:rPr>
+        <w:t>+ làm việc nhóm dễ dàng hơn</w:t>
+      </w:r>
+    </w:p>
+    <w:p>
+      <w:pPr>
+        <w:pStyle w:val="ListParagraph"/>
+        <w:rPr>
+          <w:lang w:val="en-US"/>
+        </w:rPr>
+      </w:pPr>
+      <w:r>
+        <w:rPr>
+          <w:lang w:val="en-US"/>
+        </w:rPr>
+        <w:drawing>
+          <wp:inline distT="0" distB="0" distL="0" distR="0" wp14:anchorId="72E1022A" wp14:editId="1D2738EC">
+            <wp:extent cx="6120130" cy="4312920"/>
+            <wp:effectExtent l="0" t="0" r="0" b="0"/>
+            <wp:docPr id="310215280" name="Picture 1"/>
+            <wp:cNvGraphicFramePr>
+              <a:graphicFrameLocks xmlns:a="http://schemas.openxmlformats.org/drawingml/2006/main" noChangeAspect="1"/>
+            </wp:cNvGraphicFramePr>
+            <a:graphic xmlns:a="http://schemas.openxmlformats.org/drawingml/2006/main">
+              <a:graphicData uri="http://schemas.openxmlformats.org/drawingml/2006/picture">
+                <pic:pic xmlns:pic="http://schemas.openxmlformats.org/drawingml/2006/picture">
+                  <pic:nvPicPr>
+                    <pic:cNvPr id="310215280" name=""/>
+                    <pic:cNvPicPr/>
+                  </pic:nvPicPr>
+                  <pic:blipFill rotWithShape="1">
+                    <a:blip r:embed="rId7"/>
+                    <a:srcRect t="4230"/>
+                    <a:stretch>
+                      <a:fillRect/>
+                    </a:stretch>
+                  </pic:blipFill>
+                  <pic:spPr bwMode="auto">
+                    <a:xfrm>
+                      <a:off x="0" y="0"/>
+                      <a:ext cx="6120130" cy="4312920"/>
+                    </a:xfrm>
+                    <a:prstGeom prst="rect">
+                      <a:avLst/>
+                    </a:prstGeom>
+                    <a:ln>
+                      <a:noFill/>
+                    </a:ln>
+                    <a:extLst>
+                      <a:ext uri="{53640926-AAD7-44D8-BBD7-CCE9431645EC}">
+                        <a14:shadowObscured xmlns:a14="http://schemas.microsoft.com/office/drawing/2010/main"/>
+                      </a:ext>
+                    </a:extLst>
+                  </pic:spPr>
+                </pic:pic>
+              </a:graphicData>
+            </a:graphic>
+          </wp:inline>
+        </w:drawing>
+      </w:r>
+    </w:p>
+    <w:p>
+      <w:pPr>
+        <w:rPr>
+          <w:lang w:val="en-US"/>
+        </w:rPr>
+      </w:pPr>
+      <w:r>
+        <w:rPr>
+          <w:lang w:val="en-US"/>
+        </w:rPr>
+        <w:t>Pull Repuest(PR)</w:t>
+      </w:r>
+    </w:p>
+    <w:p>
+      <w:pPr>
+        <w:pStyle w:val="ListParagraph"/>
+        <w:numPr>
+          <w:ilvl w:val="0"/>
+          <w:numId w:val="15"/>
+        </w:numPr>
+        <w:rPr>
+          <w:lang w:val="en-US"/>
+        </w:rPr>
+      </w:pPr>
+      <w:r>
+        <w:rPr>
+          <w:lang w:val="en-US"/>
+        </w:rPr>
+        <w:t xml:space="preserve">Pull repuest là yêu cầu </w:t>
+      </w:r>
+      <w:r>
+        <w:rPr>
+          <w:lang w:val="en-US"/>
+        </w:rPr>
+        <w:t xml:space="preserve">hợp </w:t>
+      </w:r>
+      <w:r>
+        <w:rPr>
+          <w:lang w:val="en-US"/>
+        </w:rPr>
+        <w:t>nhất code t</w:t>
+      </w:r>
+      <w:r>
+        <w:rPr>
+          <w:lang w:val="en-US"/>
+        </w:rPr>
+        <w:t xml:space="preserve">ừ nhánh của bạn vào nhánh khác trên github </w:t>
+      </w:r>
+    </w:p>
+    <w:p>
+      <w:pPr>
+        <w:pStyle w:val="ListParagraph"/>
+        <w:numPr>
+          <w:ilvl w:val="0"/>
+          <w:numId w:val="15"/>
+        </w:numPr>
+        <w:rPr>
+          <w:lang w:val="en-US"/>
+        </w:rPr>
+      </w:pPr>
+      <w:r>
+        <w:rPr>
+          <w:lang w:val="en-US"/>
+        </w:rPr>
+        <w:t xml:space="preserve">Dùng nhiều trong làm việc nhóm </w:t>
+      </w:r>
+    </w:p>
+    <w:p>
+      <w:pPr>
+        <w:pStyle w:val="ListParagraph"/>
+        <w:numPr>
+          <w:ilvl w:val="0"/>
+          <w:numId w:val="16"/>
+        </w:numPr>
+        <w:rPr>
+          <w:lang w:val="en-US"/>
+        </w:rPr>
+      </w:pPr>
+      <w:r>
+        <w:rPr>
+          <w:lang w:val="en-US"/>
+        </w:rPr>
+        <w:t xml:space="preserve">Quy trình </w:t>
+      </w:r>
+    </w:p>
+    <w:p>
+      <w:pPr>
+        <w:pStyle w:val="ListParagraph"/>
+        <w:numPr>
+          <w:ilvl w:val="0"/>
+          <w:numId w:val="15"/>
+        </w:numPr>
+        <w:rPr>
+          <w:lang w:val="en-US"/>
+        </w:rPr>
+      </w:pPr>
+      <w:r>
+        <w:rPr>
+          <w:lang w:val="en-US"/>
+        </w:rPr>
+        <w:t xml:space="preserve">Tạo nhánh =&gt; commit code </w:t>
+      </w:r>
+    </w:p>
+    <w:p>
+      <w:pPr>
+        <w:pStyle w:val="ListParagraph"/>
+        <w:numPr>
+          <w:ilvl w:val="0"/>
+          <w:numId w:val="15"/>
+        </w:numPr>
+        <w:rPr>
+          <w:lang w:val="en-US"/>
+        </w:rPr>
+      </w:pPr>
+      <w:r>
+        <w:rPr>
+          <w:lang w:val="en-US"/>
+        </w:rPr>
+        <w:t>Push nhánh lên Github</w:t>
+      </w:r>
+    </w:p>
+    <w:p>
+      <w:pPr>
+        <w:pStyle w:val="ListParagraph"/>
+        <w:rPr>
+          <w:lang w:val="en-US"/>
+        </w:rPr>
+      </w:pPr>
+      <w:r>
+        <w:rPr>
+          <w:lang w:val="en-US"/>
+        </w:rPr>
+        <w:drawing>
+          <wp:inline distT="0" distB="0" distL="0" distR="0" wp14:anchorId="4D1BB5EE" wp14:editId="776FAEAD">
+            <wp:extent cx="3791595" cy="701040"/>
+            <wp:effectExtent l="0" t="0" r="0" b="0"/>
+            <wp:docPr id="1996173567" name="Picture 1"/>
+            <wp:cNvGraphicFramePr>
+              <a:graphicFrameLocks xmlns:a="http://schemas.openxmlformats.org/drawingml/2006/main" noChangeAspect="1"/>
+            </wp:cNvGraphicFramePr>
+            <a:graphic xmlns:a="http://schemas.openxmlformats.org/drawingml/2006/main">
+              <a:graphicData uri="http://schemas.openxmlformats.org/drawingml/2006/picture">
+                <pic:pic xmlns:pic="http://schemas.openxmlformats.org/drawingml/2006/picture">
+                  <pic:nvPicPr>
+                    <pic:cNvPr id="1996173567" name=""/>
+                    <pic:cNvPicPr/>
+                  </pic:nvPicPr>
+                  <pic:blipFill>
+                    <a:blip r:embed="rId8"/>
+                    <a:stretch>
+                      <a:fillRect/>
+                    </a:stretch>
+                  </pic:blipFill>
+                  <pic:spPr>
+                    <a:xfrm>
+                      <a:off x="0" y="0"/>
+                      <a:ext cx="3813534" cy="705096"/>
+                    </a:xfrm>
+                    <a:prstGeom prst="rect">
+                      <a:avLst/>
+                    </a:prstGeom>
+                  </pic:spPr>
+                </pic:pic>
+              </a:graphicData>
+            </a:graphic>
+          </wp:inline>
+        </w:drawing>
+      </w:r>
+    </w:p>
+    <w:p>
+      <w:pPr>
+        <w:pStyle w:val="ListParagraph"/>
+        <w:numPr>
+          <w:ilvl w:val="0"/>
+          <w:numId w:val="15"/>
+        </w:numPr>
+        <w:rPr>
+          <w:lang w:val="en-US"/>
+        </w:rPr>
+      </w:pPr>
+      <w:r>
+        <w:rPr>
+          <w:lang w:val="en-US"/>
+        </w:rPr>
+        <w:t xml:space="preserve">Trên Github =&gt; New pull request </w:t>
+      </w:r>
+    </w:p>
+    <w:p>
+      <w:pPr>
+        <w:pStyle w:val="ListParagraph"/>
+        <w:numPr>
+          <w:ilvl w:val="0"/>
+          <w:numId w:val="15"/>
+        </w:numPr>
+        <w:rPr>
+          <w:lang w:val="en-US"/>
+        </w:rPr>
+      </w:pPr>
+      <w:r>
+        <w:rPr>
+          <w:lang w:val="en-US"/>
+        </w:rPr>
+        <w:t>Chọn nhánh gốc (base) và nhánh so sánh (comparce)</w:t>
+      </w:r>
+    </w:p>
+    <w:p>
+      <w:pPr>
+        <w:pStyle w:val="ListParagraph"/>
+        <w:numPr>
+          <w:ilvl w:val="0"/>
+          <w:numId w:val="15"/>
+        </w:numPr>
+        <w:rPr>
+          <w:lang w:val="en-US"/>
+        </w:rPr>
+      </w:pPr>
+      <w:r>
+        <w:rPr>
+          <w:lang w:val="en-US"/>
+        </w:rPr>
+        <w:t xml:space="preserve">Team review code, comment, approve </w:t>
+      </w:r>
+    </w:p>
+    <w:p>
+      <w:pPr>
+        <w:pStyle w:val="ListParagraph"/>
+        <w:numPr>
+          <w:ilvl w:val="0"/>
+          <w:numId w:val="15"/>
+        </w:numPr>
+        <w:rPr>
+          <w:lang w:val="en-US"/>
+        </w:rPr>
+      </w:pPr>
+      <w:r>
+        <w:rPr>
+          <w:lang w:val="en-US"/>
+        </w:rPr>
+        <w:t>Merge PR</w:t>
+      </w:r>
+    </w:p>
+    <w:p>
+      <w:pPr>
+        <w:pStyle w:val="ListParagraph"/>
+        <w:numPr>
+          <w:ilvl w:val="0"/>
+          <w:numId w:val="16"/>
+        </w:numPr>
+      </w:pPr>
+      <w:r>
+        <w:t>Lợi ích:</w:t>
+      </w:r>
+    </w:p>
+    <w:p>
+      <w:pPr>
+        <w:pStyle w:val="ListParagraph"/>
+        <w:numPr>
+          <w:ilvl w:val="0"/>
+          <w:numId w:val="15"/>
+        </w:numPr>
+      </w:pPr>
+      <w:r>
+        <w:lastRenderedPageBreak/>
+        <w:t>Kiểm tra code trước khi merge</w:t>
+      </w:r>
+    </w:p>
+    <w:p>
+      <w:pPr>
+        <w:pStyle w:val="ListParagraph"/>
+        <w:numPr>
+          <w:ilvl w:val="0"/>
+          <w:numId w:val="15"/>
+        </w:numPr>
+      </w:pPr>
+      <w:r>
+        <w:t>Giảm lỗi</w:t>
+      </w:r>
+    </w:p>
+    <w:p>
+      <w:pPr>
+        <w:pStyle w:val="ListParagraph"/>
+        <w:numPr>
+          <w:ilvl w:val="0"/>
+          <w:numId w:val="15"/>
+        </w:numPr>
+      </w:pPr>
+      <w:r>
+        <w:t>Theo dõi lịch sử thay đổi</w:t>
+      </w:r>
+    </w:p>
+    <w:p>
+      <w:pPr>
+        <w:ind w:left="360"/>
+        <w:rPr>
+          <w:lang w:val="en-US"/>
+        </w:rPr>
+      </w:pPr>
+      <w:r>
+        <w:rPr>
+          <w:lang w:val="en-US"/>
+        </w:rPr>
+        <w:t xml:space="preserve">Merger (hợp nhất) </w:t>
+      </w:r>
+    </w:p>
+    <w:p>
+      <w:pPr>
+        <w:pStyle w:val="ListParagraph"/>
+        <w:numPr>
+          <w:ilvl w:val="0"/>
+          <w:numId w:val="15"/>
+        </w:numPr>
+        <w:rPr>
+          <w:lang w:val="en-US"/>
+        </w:rPr>
+      </w:pPr>
+      <w:r>
+        <w:rPr>
+          <w:lang w:val="en-US"/>
+        </w:rPr>
+        <w:t>Lấy code nhánh phụ nhập v</w:t>
+      </w:r>
+      <w:r>
+        <w:rPr>
+          <w:lang w:val="en-US"/>
+        </w:rPr>
+        <w:t xml:space="preserve">ào nhánh chính. Tác dụng biến bản nháp thành bản chính </w:t>
+      </w:r>
+    </w:p>
+    <w:p>
+      <w:pPr>
+        <w:pStyle w:val="ListParagraph"/>
+        <w:rPr>
+          <w:lang w:val="en-US"/>
+        </w:rPr>
+      </w:pPr>
+      <w:r>
+        <w:rPr>
+          <w:lang w:val="en-US"/>
+        </w:rPr>
+        <w:t xml:space="preserve">+Trước Merge : Chỉ có 1 mình nhánh của bạn có tính năng mới </w:t>
+      </w:r>
+    </w:p>
+    <w:p>
+      <w:pPr>
+        <w:pStyle w:val="ListParagraph"/>
+        <w:rPr>
+          <w:lang w:val="en-US"/>
+        </w:rPr>
+      </w:pPr>
+      <w:r>
+        <w:rPr>
+          <w:lang w:val="en-US"/>
+        </w:rPr>
+        <w:t>+ Sau khi Meger: Cả dự án (nhánh chính ) đều có tính năng đó để chạy thực tế</w:t>
+      </w:r>
+    </w:p>
+    <w:p>
+      <w:pPr>
+        <w:rPr>
+          <w:lang w:val="en-US"/>
+        </w:rPr>
+      </w:pPr>
+      <w:r>
+        <w:rPr>
+          <w:lang w:val="en-US"/>
+        </w:rPr>
+        <w:t>Conflict (xung đột)</w:t>
+      </w:r>
+    </w:p>
+    <w:p>
+      <w:pPr>
+        <w:pStyle w:val="ListParagraph"/>
+        <w:numPr>
+          <w:ilvl w:val="0"/>
+          <w:numId w:val="15"/>
+        </w:numPr>
+        <w:rPr>
+          <w:lang w:val="en-US"/>
+        </w:rPr>
+      </w:pPr>
+      <w:r>
+        <w:rPr>
+          <w:lang w:val="en-US"/>
+        </w:rPr>
+        <w:t>Là khi có nhiều người cùng code m</w:t>
+      </w:r>
+      <w:r>
+        <w:rPr>
+          <w:lang w:val="en-US"/>
+        </w:rPr>
+        <w:t xml:space="preserve">ột chỗ khiến Git không thể xác nhận code của bất kì bên nào </w:t>
+      </w:r>
+    </w:p>
+    <w:p>
+      <w:pPr>
+        <w:pStyle w:val="ListParagraph"/>
+        <w:rPr>
+          <w:lang w:val="en-US"/>
+        </w:rPr>
+      </w:pPr>
+      <w:r>
+        <w:rPr>
+          <w:lang w:val="en-US"/>
+        </w:rPr>
+        <w:drawing>
+          <wp:inline distT="0" distB="0" distL="0" distR="0" wp14:anchorId="7B2EC6E0" wp14:editId="1501A380">
+            <wp:extent cx="6120130" cy="3659505"/>
+            <wp:effectExtent l="0" t="0" r="0" b="0"/>
+            <wp:docPr id="484698299" name="Picture 1"/>
+            <wp:cNvGraphicFramePr>
+              <a:graphicFrameLocks xmlns:a="http://schemas.openxmlformats.org/drawingml/2006/main" noChangeAspect="1"/>
+            </wp:cNvGraphicFramePr>
+            <a:graphic xmlns:a="http://schemas.openxmlformats.org/drawingml/2006/main">
+              <a:graphicData uri="http://schemas.openxmlformats.org/drawingml/2006/picture">
+                <pic:pic xmlns:pic="http://schemas.openxmlformats.org/drawingml/2006/picture">
+                  <pic:nvPicPr>
+                    <pic:cNvPr id="484698299" name=""/>
+                    <pic:cNvPicPr/>
+                  </pic:nvPicPr>
+                  <pic:blipFill>
+                    <a:blip r:embed="rId9"/>
+                    <a:stretch>
+                      <a:fillRect/>
+                    </a:stretch>
+                  </pic:blipFill>
+                  <pic:spPr>
+                    <a:xfrm>
+                      <a:off x="0" y="0"/>
+                      <a:ext cx="6120130" cy="3659505"/>
+                    </a:xfrm>
+                    <a:prstGeom prst="rect">
+                      <a:avLst/>
+                    </a:prstGeom>
+                  </pic:spPr>
+                </pic:pic>
+              </a:graphicData>
+            </a:graphic>
+          </wp:inline>
+        </w:drawing>
+      </w:r>
     </w:p>
     <w:sectPr>
       <w:pgSz w:w="11906" w:h="16838"/>
@@ -544,6 +1806,155 @@
     </w:lvl>
   </w:abstractNum>
   <w:abstractNum w:abstractNumId="2" w15:restartNumberingAfterBreak="0">
+    <w:nsid w:val="218B0B1A"/>
+    <w:multiLevelType w:val="multilevel"/>
+    <w:tmpl w:val="099AD33A"/>
+    <w:lvl w:ilvl="0">
+      <w:start w:val="1"/>
+      <w:numFmt w:val="bullet"/>
+      <w:lvlText w:val=""/>
+      <w:lvlJc w:val="left"/>
+      <w:pPr>
+        <w:tabs>
+          <w:tab w:val="num" w:pos="720"/>
+        </w:tabs>
+        <w:ind w:left="720" w:hanging="360"/>
+      </w:pPr>
+      <w:rPr>
+        <w:rFonts w:ascii="Symbol" w:hAnsi="Symbol" w:hint="default"/>
+        <w:sz w:val="20"/>
+      </w:rPr>
+    </w:lvl>
+    <w:lvl w:ilvl="1" w:tentative="1">
+      <w:start w:val="1"/>
+      <w:numFmt w:val="bullet"/>
+      <w:lvlText w:val="o"/>
+      <w:lvlJc w:val="left"/>
+      <w:pPr>
+        <w:tabs>
+          <w:tab w:val="num" w:pos="1440"/>
+        </w:tabs>
+        <w:ind w:left="1440" w:hanging="360"/>
+      </w:pPr>
+      <w:rPr>
+        <w:rFonts w:ascii="Courier New" w:hAnsi="Courier New" w:hint="default"/>
+        <w:sz w:val="20"/>
+      </w:rPr>
+    </w:lvl>
+    <w:lvl w:ilvl="2" w:tentative="1">
+      <w:start w:val="1"/>
+      <w:numFmt w:val="bullet"/>
+      <w:lvlText w:val=""/>
+      <w:lvlJc w:val="left"/>
+      <w:pPr>
+        <w:tabs>
+          <w:tab w:val="num" w:pos="2160"/>
+        </w:tabs>
+        <w:ind w:left="2160" w:hanging="360"/>
+      </w:pPr>
+      <w:rPr>
+        <w:rFonts w:ascii="Wingdings" w:hAnsi="Wingdings" w:hint="default"/>
+        <w:sz w:val="20"/>
+      </w:rPr>
+    </w:lvl>
+    <w:lvl w:ilvl="3" w:tentative="1">
+      <w:start w:val="1"/>
+      <w:numFmt w:val="bullet"/>
+      <w:lvlText w:val=""/>
+      <w:lvlJc w:val="left"/>
+      <w:pPr>
+        <w:tabs>
+          <w:tab w:val="num" w:pos="2880"/>
+        </w:tabs>
+        <w:ind w:left="2880" w:hanging="360"/>
+      </w:pPr>
+      <w:rPr>
+        <w:rFonts w:ascii="Wingdings" w:hAnsi="Wingdings" w:hint="default"/>
+        <w:sz w:val="20"/>
+      </w:rPr>
+    </w:lvl>
+    <w:lvl w:ilvl="4" w:tentative="1">
+      <w:start w:val="1"/>
+      <w:numFmt w:val="bullet"/>
+      <w:lvlText w:val=""/>
+      <w:lvlJc w:val="left"/>
+      <w:pPr>
+        <w:tabs>
+          <w:tab w:val="num" w:pos="3600"/>
+        </w:tabs>
+        <w:ind w:left="3600" w:hanging="360"/>
+      </w:pPr>
+      <w:rPr>
+        <w:rFonts w:ascii="Wingdings" w:hAnsi="Wingdings" w:hint="default"/>
+        <w:sz w:val="20"/>
+      </w:rPr>
+    </w:lvl>
+    <w:lvl w:ilvl="5" w:tentative="1">
+      <w:start w:val="1"/>
+      <w:numFmt w:val="bullet"/>
+      <w:lvlText w:val=""/>
+      <w:lvlJc w:val="left"/>
+      <w:pPr>
+        <w:tabs>
+          <w:tab w:val="num" w:pos="4320"/>
+        </w:tabs>
+        <w:ind w:left="4320" w:hanging="360"/>
+      </w:pPr>
+      <w:rPr>
+        <w:rFonts w:ascii="Wingdings" w:hAnsi="Wingdings" w:hint="default"/>
+        <w:sz w:val="20"/>
+      </w:rPr>
+    </w:lvl>
+    <w:lvl w:ilvl="6" w:tentative="1">
+      <w:start w:val="1"/>
+      <w:numFmt w:val="bullet"/>
+      <w:lvlText w:val=""/>
+      <w:lvlJc w:val="left"/>
+      <w:pPr>
+        <w:tabs>
+          <w:tab w:val="num" w:pos="5040"/>
+        </w:tabs>
+        <w:ind w:left="5040" w:hanging="360"/>
+      </w:pPr>
+      <w:rPr>
+        <w:rFonts w:ascii="Wingdings" w:hAnsi="Wingdings" w:hint="default"/>
+        <w:sz w:val="20"/>
+      </w:rPr>
+    </w:lvl>
+    <w:lvl w:ilvl="7" w:tentative="1">
+      <w:start w:val="1"/>
+      <w:numFmt w:val="bullet"/>
+      <w:lvlText w:val=""/>
+      <w:lvlJc w:val="left"/>
+      <w:pPr>
+        <w:tabs>
+          <w:tab w:val="num" w:pos="5760"/>
+        </w:tabs>
+        <w:ind w:left="5760" w:hanging="360"/>
+      </w:pPr>
+      <w:rPr>
+        <w:rFonts w:ascii="Wingdings" w:hAnsi="Wingdings" w:hint="default"/>
+        <w:sz w:val="20"/>
+      </w:rPr>
+    </w:lvl>
+    <w:lvl w:ilvl="8" w:tentative="1">
+      <w:start w:val="1"/>
+      <w:numFmt w:val="bullet"/>
+      <w:lvlText w:val=""/>
+      <w:lvlJc w:val="left"/>
+      <w:pPr>
+        <w:tabs>
+          <w:tab w:val="num" w:pos="6480"/>
+        </w:tabs>
+        <w:ind w:left="6480" w:hanging="360"/>
+      </w:pPr>
+      <w:rPr>
+        <w:rFonts w:ascii="Wingdings" w:hAnsi="Wingdings" w:hint="default"/>
+        <w:sz w:val="20"/>
+      </w:rPr>
+    </w:lvl>
+  </w:abstractNum>
+  <w:abstractNum w:abstractNumId="3" w15:restartNumberingAfterBreak="0">
     <w:nsid w:val="2403497C"/>
     <w:multiLevelType w:val="hybridMultilevel"/>
     <w:tmpl w:val="B5AE650A"/>
@@ -655,7 +2066,7 @@
       </w:rPr>
     </w:lvl>
   </w:abstractNum>
-  <w:abstractNum w:abstractNumId="3" w15:restartNumberingAfterBreak="0">
+  <w:abstractNum w:abstractNumId="4" w15:restartNumberingAfterBreak="0">
     <w:nsid w:val="3FD9305B"/>
     <w:multiLevelType w:val="multilevel"/>
     <w:tmpl w:val="9C02A13C"/>
@@ -769,7 +2180,7 @@
       </w:pPr>
     </w:lvl>
   </w:abstractNum>
-  <w:abstractNum w:abstractNumId="4" w15:restartNumberingAfterBreak="0">
+  <w:abstractNum w:abstractNumId="5" w15:restartNumberingAfterBreak="0">
     <w:nsid w:val="51E342D3"/>
     <w:multiLevelType w:val="hybridMultilevel"/>
     <w:tmpl w:val="7C3EC192"/>
@@ -881,7 +2292,7 @@
       </w:rPr>
     </w:lvl>
   </w:abstractNum>
-  <w:abstractNum w:abstractNumId="5" w15:restartNumberingAfterBreak="0">
+  <w:abstractNum w:abstractNumId="6" w15:restartNumberingAfterBreak="0">
     <w:nsid w:val="568440CD"/>
     <w:multiLevelType w:val="multilevel"/>
     <w:tmpl w:val="0EE273F6"/>
@@ -994,7 +2405,357 @@
       </w:rPr>
     </w:lvl>
   </w:abstractNum>
-  <w:abstractNum w:abstractNumId="6" w15:restartNumberingAfterBreak="0">
+  <w:abstractNum w:abstractNumId="7" w15:restartNumberingAfterBreak="0">
+    <w:nsid w:val="65FD68AE"/>
+    <w:multiLevelType w:val="hybridMultilevel"/>
+    <w:tmpl w:val="F6D60B24"/>
+    <w:lvl w:ilvl="0" w:tplc="C0BC70AC">
+      <w:numFmt w:val="bullet"/>
+      <w:lvlText w:val=""/>
+      <w:lvlJc w:val="left"/>
+      <w:pPr>
+        <w:ind w:left="1080" w:hanging="360"/>
+      </w:pPr>
+      <w:rPr>
+        <w:rFonts w:ascii="Wingdings" w:eastAsiaTheme="minorHAnsi" w:hAnsi="Wingdings" w:cstheme="minorBidi" w:hint="default"/>
+      </w:rPr>
+    </w:lvl>
+    <w:lvl w:ilvl="1" w:tplc="042A0003" w:tentative="1">
+      <w:start w:val="1"/>
+      <w:numFmt w:val="bullet"/>
+      <w:lvlText w:val="o"/>
+      <w:lvlJc w:val="left"/>
+      <w:pPr>
+        <w:ind w:left="1800" w:hanging="360"/>
+      </w:pPr>
+      <w:rPr>
+        <w:rFonts w:ascii="Courier New" w:hAnsi="Courier New" w:cs="Courier New" w:hint="default"/>
+      </w:rPr>
+    </w:lvl>
+    <w:lvl w:ilvl="2" w:tplc="042A0005" w:tentative="1">
+      <w:start w:val="1"/>
+      <w:numFmt w:val="bullet"/>
+      <w:lvlText w:val=""/>
+      <w:lvlJc w:val="left"/>
+      <w:pPr>
+        <w:ind w:left="2520" w:hanging="360"/>
+      </w:pPr>
+      <w:rPr>
+        <w:rFonts w:ascii="Wingdings" w:hAnsi="Wingdings" w:hint="default"/>
+      </w:rPr>
+    </w:lvl>
+    <w:lvl w:ilvl="3" w:tplc="042A0001" w:tentative="1">
+      <w:start w:val="1"/>
+      <w:numFmt w:val="bullet"/>
+      <w:lvlText w:val=""/>
+      <w:lvlJc w:val="left"/>
+      <w:pPr>
+        <w:ind w:left="3240" w:hanging="360"/>
+      </w:pPr>
+      <w:rPr>
+        <w:rFonts w:ascii="Symbol" w:hAnsi="Symbol" w:hint="default"/>
+      </w:rPr>
+    </w:lvl>
+    <w:lvl w:ilvl="4" w:tplc="042A0003" w:tentative="1">
+      <w:start w:val="1"/>
+      <w:numFmt w:val="bullet"/>
+      <w:lvlText w:val="o"/>
+      <w:lvlJc w:val="left"/>
+      <w:pPr>
+        <w:ind w:left="3960" w:hanging="360"/>
+      </w:pPr>
+      <w:rPr>
+        <w:rFonts w:ascii="Courier New" w:hAnsi="Courier New" w:cs="Courier New" w:hint="default"/>
+      </w:rPr>
+    </w:lvl>
+    <w:lvl w:ilvl="5" w:tplc="042A0005" w:tentative="1">
+      <w:start w:val="1"/>
+      <w:numFmt w:val="bullet"/>
+      <w:lvlText w:val=""/>
+      <w:lvlJc w:val="left"/>
+      <w:pPr>
+        <w:ind w:left="4680" w:hanging="360"/>
+      </w:pPr>
+      <w:rPr>
+        <w:rFonts w:ascii="Wingdings" w:hAnsi="Wingdings" w:hint="default"/>
+      </w:rPr>
+    </w:lvl>
+    <w:lvl w:ilvl="6" w:tplc="042A0001" w:tentative="1">
+      <w:start w:val="1"/>
+      <w:numFmt w:val="bullet"/>
+      <w:lvlText w:val=""/>
+      <w:lvlJc w:val="left"/>
+      <w:pPr>
+        <w:ind w:left="5400" w:hanging="360"/>
+      </w:pPr>
+      <w:rPr>
+        <w:rFonts w:ascii="Symbol" w:hAnsi="Symbol" w:hint="default"/>
+      </w:rPr>
+    </w:lvl>
+    <w:lvl w:ilvl="7" w:tplc="042A0003" w:tentative="1">
+      <w:start w:val="1"/>
+      <w:numFmt w:val="bullet"/>
+      <w:lvlText w:val="o"/>
+      <w:lvlJc w:val="left"/>
+      <w:pPr>
+        <w:ind w:left="6120" w:hanging="360"/>
+      </w:pPr>
+      <w:rPr>
+        <w:rFonts w:ascii="Courier New" w:hAnsi="Courier New" w:cs="Courier New" w:hint="default"/>
+      </w:rPr>
+    </w:lvl>
+    <w:lvl w:ilvl="8" w:tplc="042A0005" w:tentative="1">
+      <w:start w:val="1"/>
+      <w:numFmt w:val="bullet"/>
+      <w:lvlText w:val=""/>
+      <w:lvlJc w:val="left"/>
+      <w:pPr>
+        <w:ind w:left="6840" w:hanging="360"/>
+      </w:pPr>
+      <w:rPr>
+        <w:rFonts w:ascii="Wingdings" w:hAnsi="Wingdings" w:hint="default"/>
+      </w:rPr>
+    </w:lvl>
+  </w:abstractNum>
+  <w:abstractNum w:abstractNumId="8" w15:restartNumberingAfterBreak="0">
+    <w:nsid w:val="709B3EF1"/>
+    <w:multiLevelType w:val="hybridMultilevel"/>
+    <w:tmpl w:val="91865964"/>
+    <w:lvl w:ilvl="0" w:tplc="042A000F">
+      <w:start w:val="1"/>
+      <w:numFmt w:val="decimal"/>
+      <w:lvlText w:val="%1."/>
+      <w:lvlJc w:val="left"/>
+      <w:pPr>
+        <w:ind w:left="720" w:hanging="360"/>
+      </w:pPr>
+      <w:rPr>
+        <w:rFonts w:hint="default"/>
+      </w:rPr>
+    </w:lvl>
+    <w:lvl w:ilvl="1" w:tplc="042A0019" w:tentative="1">
+      <w:start w:val="1"/>
+      <w:numFmt w:val="lowerLetter"/>
+      <w:lvlText w:val="%2."/>
+      <w:lvlJc w:val="left"/>
+      <w:pPr>
+        <w:ind w:left="1440" w:hanging="360"/>
+      </w:pPr>
+    </w:lvl>
+    <w:lvl w:ilvl="2" w:tplc="042A001B" w:tentative="1">
+      <w:start w:val="1"/>
+      <w:numFmt w:val="lowerRoman"/>
+      <w:lvlText w:val="%3."/>
+      <w:lvlJc w:val="right"/>
+      <w:pPr>
+        <w:ind w:left="2160" w:hanging="180"/>
+      </w:pPr>
+    </w:lvl>
+    <w:lvl w:ilvl="3" w:tplc="042A000F" w:tentative="1">
+      <w:start w:val="1"/>
+      <w:numFmt w:val="decimal"/>
+      <w:lvlText w:val="%4."/>
+      <w:lvlJc w:val="left"/>
+      <w:pPr>
+        <w:ind w:left="2880" w:hanging="360"/>
+      </w:pPr>
+    </w:lvl>
+    <w:lvl w:ilvl="4" w:tplc="042A0019" w:tentative="1">
+      <w:start w:val="1"/>
+      <w:numFmt w:val="lowerLetter"/>
+      <w:lvlText w:val="%5."/>
+      <w:lvlJc w:val="left"/>
+      <w:pPr>
+        <w:ind w:left="3600" w:hanging="360"/>
+      </w:pPr>
+    </w:lvl>
+    <w:lvl w:ilvl="5" w:tplc="042A001B" w:tentative="1">
+      <w:start w:val="1"/>
+      <w:numFmt w:val="lowerRoman"/>
+      <w:lvlText w:val="%6."/>
+      <w:lvlJc w:val="right"/>
+      <w:pPr>
+        <w:ind w:left="4320" w:hanging="180"/>
+      </w:pPr>
+    </w:lvl>
+    <w:lvl w:ilvl="6" w:tplc="042A000F" w:tentative="1">
+      <w:start w:val="1"/>
+      <w:numFmt w:val="decimal"/>
+      <w:lvlText w:val="%7."/>
+      <w:lvlJc w:val="left"/>
+      <w:pPr>
+        <w:ind w:left="5040" w:hanging="360"/>
+      </w:pPr>
+    </w:lvl>
+    <w:lvl w:ilvl="7" w:tplc="042A0019" w:tentative="1">
+      <w:start w:val="1"/>
+      <w:numFmt w:val="lowerLetter"/>
+      <w:lvlText w:val="%8."/>
+      <w:lvlJc w:val="left"/>
+      <w:pPr>
+        <w:ind w:left="5760" w:hanging="360"/>
+      </w:pPr>
+    </w:lvl>
+    <w:lvl w:ilvl="8" w:tplc="042A001B" w:tentative="1">
+      <w:start w:val="1"/>
+      <w:numFmt w:val="lowerRoman"/>
+      <w:lvlText w:val="%9."/>
+      <w:lvlJc w:val="right"/>
+      <w:pPr>
+        <w:ind w:left="6480" w:hanging="180"/>
+      </w:pPr>
+    </w:lvl>
+  </w:abstractNum>
+  <w:abstractNum w:abstractNumId="9" w15:restartNumberingAfterBreak="0">
+    <w:nsid w:val="73A01E38"/>
+    <w:multiLevelType w:val="multilevel"/>
+    <w:tmpl w:val="1CDC62C6"/>
+    <w:lvl w:ilvl="0">
+      <w:start w:val="1"/>
+      <w:numFmt w:val="bullet"/>
+      <w:lvlText w:val=""/>
+      <w:lvlJc w:val="left"/>
+      <w:pPr>
+        <w:tabs>
+          <w:tab w:val="num" w:pos="720"/>
+        </w:tabs>
+        <w:ind w:left="720" w:hanging="360"/>
+      </w:pPr>
+      <w:rPr>
+        <w:rFonts w:ascii="Symbol" w:hAnsi="Symbol" w:hint="default"/>
+        <w:sz w:val="20"/>
+      </w:rPr>
+    </w:lvl>
+    <w:lvl w:ilvl="1" w:tentative="1">
+      <w:start w:val="1"/>
+      <w:numFmt w:val="bullet"/>
+      <w:lvlText w:val="o"/>
+      <w:lvlJc w:val="left"/>
+      <w:pPr>
+        <w:tabs>
+          <w:tab w:val="num" w:pos="1440"/>
+        </w:tabs>
+        <w:ind w:left="1440" w:hanging="360"/>
+      </w:pPr>
+      <w:rPr>
+        <w:rFonts w:ascii="Courier New" w:hAnsi="Courier New" w:hint="default"/>
+        <w:sz w:val="20"/>
+      </w:rPr>
+    </w:lvl>
+    <w:lvl w:ilvl="2" w:tentative="1">
+      <w:start w:val="1"/>
+      <w:numFmt w:val="bullet"/>
+      <w:lvlText w:val=""/>
+      <w:lvlJc w:val="left"/>
+      <w:pPr>
+        <w:tabs>
+          <w:tab w:val="num" w:pos="2160"/>
+        </w:tabs>
+        <w:ind w:left="2160" w:hanging="360"/>
+      </w:pPr>
+      <w:rPr>
+        <w:rFonts w:ascii="Wingdings" w:hAnsi="Wingdings" w:hint="default"/>
+        <w:sz w:val="20"/>
+      </w:rPr>
+    </w:lvl>
+    <w:lvl w:ilvl="3" w:tentative="1">
+      <w:start w:val="1"/>
+      <w:numFmt w:val="bullet"/>
+      <w:lvlText w:val=""/>
+      <w:lvlJc w:val="left"/>
+      <w:pPr>
+        <w:tabs>
+          <w:tab w:val="num" w:pos="2880"/>
+        </w:tabs>
+        <w:ind w:left="2880" w:hanging="360"/>
+      </w:pPr>
+      <w:rPr>
+        <w:rFonts w:ascii="Wingdings" w:hAnsi="Wingdings" w:hint="default"/>
+        <w:sz w:val="20"/>
+      </w:rPr>
+    </w:lvl>
+    <w:lvl w:ilvl="4" w:tentative="1">
+      <w:start w:val="1"/>
+      <w:numFmt w:val="bullet"/>
+      <w:lvlText w:val=""/>
+      <w:lvlJc w:val="left"/>
+      <w:pPr>
+        <w:tabs>
+          <w:tab w:val="num" w:pos="3600"/>
+        </w:tabs>
+        <w:ind w:left="3600" w:hanging="360"/>
+      </w:pPr>
+      <w:rPr>
+        <w:rFonts w:ascii="Wingdings" w:hAnsi="Wingdings" w:hint="default"/>
+        <w:sz w:val="20"/>
+      </w:rPr>
+    </w:lvl>
+    <w:lvl w:ilvl="5" w:tentative="1">
+      <w:start w:val="1"/>
+      <w:numFmt w:val="bullet"/>
+      <w:lvlText w:val=""/>
+      <w:lvlJc w:val="left"/>
+      <w:pPr>
+        <w:tabs>
+          <w:tab w:val="num" w:pos="4320"/>
+        </w:tabs>
+        <w:ind w:left="4320" w:hanging="360"/>
+      </w:pPr>
+      <w:rPr>
+        <w:rFonts w:ascii="Wingdings" w:hAnsi="Wingdings" w:hint="default"/>
+        <w:sz w:val="20"/>
+      </w:rPr>
+    </w:lvl>
+    <w:lvl w:ilvl="6" w:tentative="1">
+      <w:start w:val="1"/>
+      <w:numFmt w:val="bullet"/>
+      <w:lvlText w:val=""/>
+      <w:lvlJc w:val="left"/>
+      <w:pPr>
+        <w:tabs>
+          <w:tab w:val="num" w:pos="5040"/>
+        </w:tabs>
+        <w:ind w:left="5040" w:hanging="360"/>
+      </w:pPr>
+      <w:rPr>
+        <w:rFonts w:ascii="Wingdings" w:hAnsi="Wingdings" w:hint="default"/>
+        <w:sz w:val="20"/>
+      </w:rPr>
+    </w:lvl>
+    <w:lvl w:ilvl="7" w:tentative="1">
+      <w:start w:val="1"/>
+      <w:numFmt w:val="bullet"/>
+      <w:lvlText w:val=""/>
+      <w:lvlJc w:val="left"/>
+      <w:pPr>
+        <w:tabs>
+          <w:tab w:val="num" w:pos="5760"/>
+        </w:tabs>
+        <w:ind w:left="5760" w:hanging="360"/>
+      </w:pPr>
+      <w:rPr>
+        <w:rFonts w:ascii="Wingdings" w:hAnsi="Wingdings" w:hint="default"/>
+        <w:sz w:val="20"/>
+      </w:rPr>
+    </w:lvl>
+    <w:lvl w:ilvl="8" w:tentative="1">
+      <w:start w:val="1"/>
+      <w:numFmt w:val="bullet"/>
+      <w:lvlText w:val=""/>
+      <w:lvlJc w:val="left"/>
+      <w:pPr>
+        <w:tabs>
+          <w:tab w:val="num" w:pos="6480"/>
+        </w:tabs>
+        <w:ind w:left="6480" w:hanging="360"/>
+      </w:pPr>
+      <w:rPr>
+        <w:rFonts w:ascii="Wingdings" w:hAnsi="Wingdings" w:hint="default"/>
+        <w:sz w:val="20"/>
+      </w:rPr>
+    </w:lvl>
+  </w:abstractNum>
+  <w:abstractNum w:abstractNumId="10" w15:restartNumberingAfterBreak="0">
     <w:nsid w:val="75AB6258"/>
     <w:multiLevelType w:val="hybridMultilevel"/>
     <w:tmpl w:val="CE1ED4AE"/>
@@ -1093,10 +2854,10 @@
     <w:abstractNumId w:val="0"/>
   </w:num>
   <w:num w:numId="4" w16cid:durableId="2028363411">
-    <w:abstractNumId w:val="6"/>
+    <w:abstractNumId w:val="10"/>
   </w:num>
   <w:num w:numId="5" w16cid:durableId="1314409667">
-    <w:abstractNumId w:val="6"/>
+    <w:abstractNumId w:val="10"/>
   </w:num>
   <w:num w:numId="6" w16cid:durableId="703943860">
     <w:abstractNumId w:val="1"/>
@@ -1117,18 +2878,30 @@
     <w:abstractNumId w:val="1"/>
   </w:num>
   <w:num w:numId="12" w16cid:durableId="733822469">
+    <w:abstractNumId w:val="10"/>
+  </w:num>
+  <w:num w:numId="13" w16cid:durableId="664941725">
     <w:abstractNumId w:val="6"/>
   </w:num>
-  <w:num w:numId="13" w16cid:durableId="664941725">
+  <w:num w:numId="14" w16cid:durableId="4063558">
+    <w:abstractNumId w:val="4"/>
+  </w:num>
+  <w:num w:numId="15" w16cid:durableId="665548828">
     <w:abstractNumId w:val="5"/>
   </w:num>
-  <w:num w:numId="14" w16cid:durableId="4063558">
+  <w:num w:numId="16" w16cid:durableId="1419670554">
     <w:abstractNumId w:val="3"/>
   </w:num>
-  <w:num w:numId="15" w16cid:durableId="665548828">
-    <w:abstractNumId w:val="4"/>
+  <w:num w:numId="17" w16cid:durableId="1738747090">
+    <w:abstractNumId w:val="9"/>
   </w:num>
-  <w:num w:numId="16" w16cid:durableId="1419670554">
+  <w:num w:numId="18" w16cid:durableId="1165630788">
+    <w:abstractNumId w:val="7"/>
+  </w:num>
+  <w:num w:numId="19" w16cid:durableId="835152707">
+    <w:abstractNumId w:val="8"/>
+  </w:num>
+  <w:num w:numId="20" w16cid:durableId="1869903849">
     <w:abstractNumId w:val="2"/>
   </w:num>
 </w:numbering>
@@ -1738,7 +3511,6 @@
   <w:style w:type="character" w:default="1" w:styleId="DefaultParagraphFont">
     <w:name w:val="Default Paragraph Font"/>
     <w:uiPriority w:val="1"/>
-    <w:semiHidden/>
     <w:unhideWhenUsed/>
   </w:style>
   <w:style w:type="table" w:default="1" w:styleId="TableNormal">
@@ -2442,6 +4214,23 @@
       <w:smallCaps/>
       <w:color w:val="2F5496" w:themeColor="accent1" w:themeShade="BF"/>
       <w:spacing w:val="5"/>
+    </w:rPr>
+  </w:style>
+  <w:style w:type="paragraph" w:styleId="NormalWeb">
+    <w:name w:val="Normal (Web)"/>
+    <w:basedOn w:val="Normal"/>
+    <w:uiPriority w:val="99"/>
+    <w:unhideWhenUsed/>
+    <w:rsid w:val="00781CC7"/>
+    <w:pPr>
+      <w:spacing w:before="100" w:beforeAutospacing="1" w:after="100" w:afterAutospacing="1" w:line="240" w:lineRule="auto"/>
+    </w:pPr>
+    <w:rPr>
+      <w:rFonts w:eastAsia="Times New Roman" w:cs="Times New Roman"/>
+      <w:kern w:val="0"/>
+      <w:sz w:val="24"/>
+      <w:szCs w:val="24"/>
+      <w:lang w:eastAsia="vi-VN"/>
     </w:rPr>
   </w:style>
 </w:styles>

</xml_diff>